<commit_message>
Build Template UI design
</commit_message>
<xml_diff>
--- a/server/Bonus management description.docx
+++ b/server/Bonus management description.docx
@@ -4,6 +4,87 @@
   <w:body>
     <w:p>
       <w:pPr>
+        <w:rPr>
+          <w:rFonts w:ascii="Arial" w:eastAsia="Times New Roman" w:hAnsi="Arial" w:cs="Arial"/>
+          <w:b/>
+          <w:bCs/>
+          <w:kern w:val="0"/>
+          <w:sz w:val="20"/>
+          <w:szCs w:val="20"/>
+          <w:lang w:eastAsia="en-GB"/>
+          <w14:ligatures w14:val="none"/>
+        </w:rPr>
+      </w:pPr>
+      <w:r>
+        <w:rPr>
+          <w:rFonts w:ascii="Segoe UI Variable Display" w:hAnsi="Segoe UI Variable Display" w:cs="Segoe UI Variable Display"/>
+          <w:color w:val="DADADA"/>
+          <w:sz w:val="27"/>
+          <w:szCs w:val="27"/>
+          <w:shd w:val="clear" w:color="auto" w:fill="383739"/>
+        </w:rPr>
+        <w:t xml:space="preserve">I want you to help me design a Bonus Management System module that integrates with my existing MEAN stack project. This playbook outlines the requirements and specifications for this integration. OBJECTIVE: Create a comprehensive Bonus Management System that seamlessly integrates with my existing MEAN stack application, allowing for the creation, management, calculation, approval, and reporting of employee bonuses. SYSTEM ARCHITECTURE: 1. Backend Components (Node.js/Express) - Create a modular structure for the bonus management system - Implement RESTful API endpoints for all bonus operations - Develop the core bonus calculation engine (bonusgeneration.js) - Build eligibility determination system for filtering personnel - Implement retroactive adjustment mechanism for handling changes - Create approval workflow engine with configurable state transitions - Develop reporting and analytics engine for insights 2. Database Schema (MongoDB) - Design and implement the following collections: a. Bonus Templates: Store reusable bonus plans and calculation rules b. Bonus Instances: Track individual bonus generation events c. Personnel Snapshots: Capture employee data at specific points in time - Ensure proper indexing for performance optimization - Implement data validation rules 3. Frontend Components (Angular) - Create intuitive UI components for all bonus management functions - Implement responsive design for all screen sizes - Build role-based access control for different user types - Develop interactive dashboards and reporting interfaces CORE FEATURES: 1. Bonus Templates - Support multiple calculation methodologies: * Fixed Amount: Simple flat-rate bonuses * Percentage-Based: Calculated as a percentage of base salary * Parts-Based: Complex calculations with weighted components * Formula-Based: Custom mathematical formulas with variable substitution - Template activation/deactivation functionality - Eligibility criteria configuration 2. Personnel Management - Integration with existing personnel data - Point-in-time snapshots for historical accuracy - Custom attribute support for bonus-specific data 3. Bonus Generation - Manual and scheduled automatic generation - Period-based generation (monthly, quarterly, yearly) - Bulk and individual bonus creation 4. Approval Workflow - Multi-step approval process with role-based permissions - State transitions: draft → generated </w:t>
+      </w:r>
+      <w:r>
+        <w:rPr>
+          <w:rFonts w:ascii="Segoe UI Variable Display" w:hAnsi="Segoe UI Variable Display" w:cs="Segoe UI Variable Display"/>
+          <w:color w:val="DADADA"/>
+          <w:sz w:val="27"/>
+          <w:szCs w:val="27"/>
+          <w:shd w:val="clear" w:color="auto" w:fill="383739"/>
+        </w:rPr>
+        <w:lastRenderedPageBreak/>
+        <w:t xml:space="preserve">→ </w:t>
+      </w:r>
+      <w:proofErr w:type="spellStart"/>
+      <w:r>
+        <w:rPr>
+          <w:rFonts w:ascii="Segoe UI Variable Display" w:hAnsi="Segoe UI Variable Display" w:cs="Segoe UI Variable Display"/>
+          <w:color w:val="DADADA"/>
+          <w:sz w:val="27"/>
+          <w:szCs w:val="27"/>
+          <w:shd w:val="clear" w:color="auto" w:fill="383739"/>
+        </w:rPr>
+        <w:t>under_review</w:t>
+      </w:r>
+      <w:proofErr w:type="spellEnd"/>
+      <w:r>
+        <w:rPr>
+          <w:rFonts w:ascii="Segoe UI Variable Display" w:hAnsi="Segoe UI Variable Display" w:cs="Segoe UI Variable Display"/>
+          <w:color w:val="DADADA"/>
+          <w:sz w:val="27"/>
+          <w:szCs w:val="27"/>
+          <w:shd w:val="clear" w:color="auto" w:fill="383739"/>
+        </w:rPr>
+        <w:t xml:space="preserve"> → approved → paid - Complete audit trail of all workflow changes - Comments and annotations at each approval step 5. Reporting and Analytics - Summary and detailed bonus reports - Filtering and grouping options - Export capabilities (Excel, PDF, CSV) - Historical trend analysis TECHNICAL SPECIFICATIONS: 1. Backend Implementation - Use Node.js with Express framework - Implement service-oriented architecture - Ensure proper error handling and validation - Optimize for performance with batch processing and caching - Implement comprehensive logging 2. Database Design - Use MongoDB with Mongoose ODM - Design flexible document schemas - Implement proper indexing strategy - Ensure data integrity with validation 3. Frontend Implementation - Use Angular with TypeScript - Implement reactive forms with validation - Create reusable UI components - Ensure responsive design with CSS frameworks - Implement proper state management 4. Security Considerations - Role-based access control - Input validation and sanitization - Audit logging for sensitive operations - Data encryption for sensitive fields INTEGRATION POINTS: 1. User Authentication and Authorization - Leverage existing authentication system - Extend role-based permissions for bonus management 2. Personnel Data - Connect to existing employee database - Implement data synchronization mechanism 3. Notification System - Integrate with existing notification framework - Add bonus-specific notification templates 4. Financial Systems - Define integration points with payroll systems - Implement export functionality for financial data IMPLEMENTATION APPROACH: 1. Phase 1: Core Backend Development - Implement database schemas - Develop bonus calculation engine - Create basic API endpoints 2. Phase 2: Frontend Development - Build UI components - Implement forms and validation - Create dashboard views 3. Phase 3: Workflow and Reporting - Implement approval workflow - Develop reporting functionality - Add export capabilities 4. Phase 4: Integration and Testing - Connect with existing systems - Perform comprehensive testing - Optimize performance TESTING STRATEGY: 1. Unit Testing - Test individual components and functions - Focus on calculation accuracy and edge cases 2. Integration Testing - Test API endpoints and database operations - Verify workflow </w:t>
+      </w:r>
+      <w:r>
+        <w:rPr>
+          <w:rFonts w:ascii="Segoe UI Variable Display" w:hAnsi="Segoe UI Variable Display" w:cs="Segoe UI Variable Display"/>
+          <w:color w:val="DADADA"/>
+          <w:sz w:val="27"/>
+          <w:szCs w:val="27"/>
+          <w:shd w:val="clear" w:color="auto" w:fill="383739"/>
+        </w:rPr>
+        <w:lastRenderedPageBreak/>
+        <w:t>transitions 3. User Acceptance Testing - Validate against business requirements - Ensure usability and performance DEPLOYMENT CONSIDERATIONS: 1. Database Migration - Plan for schema updates - Implement data migration scripts 2. Feature Flagging - Use feature flags for gradual rollout - Enable A/B testing of new features 3. Performance Monitoring - Implement metrics collection - Set up alerting for performance issues SUCCESS CRITERIA: 1. The Bonus Management System successfully integrates with the existing MEAN stack application 2. All bonus calculations are accurate and consistent 3. The approval workflow functions correctly with proper role-based permissions 4. Reports provide meaningful insights and export correctly 5. The system performs efficiently with large datasets 6. User interface is intuitive and responsive This playbook provides a comprehensive framework for implementing a Bonus Management System within your existing MEAN stack project. The modular approach allows for phased implementation and testing, ensuring a successful integration.</w:t>
+      </w:r>
+      <w:r>
+        <w:rPr>
+          <w:rFonts w:ascii="Arial" w:eastAsia="Times New Roman" w:hAnsi="Arial" w:cs="Arial"/>
+          <w:b/>
+          <w:bCs/>
+          <w:kern w:val="0"/>
+          <w:sz w:val="20"/>
+          <w:szCs w:val="20"/>
+          <w:lang w:eastAsia="en-GB"/>
+          <w14:ligatures w14:val="none"/>
+        </w:rPr>
+        <w:br w:type="page"/>
+      </w:r>
+    </w:p>
+    <w:p>
+      <w:pPr>
         <w:spacing w:after="240" w:line="360" w:lineRule="atLeast"/>
         <w:rPr>
           <w:rFonts w:ascii="Arial" w:eastAsia="Times New Roman" w:hAnsi="Arial" w:cs="Arial"/>
@@ -28,6 +109,7 @@
           <w:lang w:eastAsia="en-GB"/>
           <w14:ligatures w14:val="none"/>
         </w:rPr>
+        <w:lastRenderedPageBreak/>
         <w:t>Admineex</w:t>
       </w:r>
       <w:proofErr w:type="spellEnd"/>
@@ -8615,6 +8697,7 @@
   <w:style w:type="character" w:default="1" w:styleId="DefaultParagraphFont">
     <w:name w:val="Default Paragraph Font"/>
     <w:uiPriority w:val="1"/>
+    <w:semiHidden/>
     <w:unhideWhenUsed/>
   </w:style>
   <w:style w:type="table" w:default="1" w:styleId="TableNormal">

</xml_diff>